<commit_message>
Edit report and PP
</commit_message>
<xml_diff>
--- a/The public and the government.docx
+++ b/The public and the government.docx
@@ -37,7 +37,13 @@
         <w:rPr>
           <w:sz w:val="32"/>
         </w:rPr>
-        <w:t xml:space="preserve"> reducing crime rate/ making the world a safer place ?? // public recognition (fame) / (public) express yourself / entertainment purposes / </w:t>
+        <w:t xml:space="preserve"> reducing crime rate/ making the world a safer place ?? // public recognition (fame) / (public) express yo</w:t>
+      </w:r>
+      <w:r>
+        <w:rPr>
+          <w:sz w:val="32"/>
+        </w:rPr>
+        <w:t>urself / entertainment purposes</w:t>
       </w:r>
     </w:p>
     <w:p>
@@ -488,70 +494,70 @@
           <w:sz w:val="32"/>
         </w:rPr>
       </w:pPr>
+    </w:p>
+    <w:p>
+      <w:pPr>
+        <w:rPr>
+          <w:sz w:val="32"/>
+        </w:rPr>
+      </w:pPr>
+    </w:p>
+    <w:p>
+      <w:pPr>
+        <w:rPr>
+          <w:sz w:val="32"/>
+        </w:rPr>
+      </w:pPr>
+      <w:r>
+        <w:rPr>
+          <w:sz w:val="32"/>
+        </w:rPr>
+        <w:t xml:space="preserve"> </w:t>
+      </w:r>
+      <w:r>
+        <w:rPr>
+          <w:sz w:val="32"/>
+        </w:rPr>
+        <w:br/>
+      </w:r>
+      <w:r>
+        <w:rPr>
+          <w:sz w:val="32"/>
+        </w:rPr>
+        <w:br/>
+      </w:r>
+      <w:r>
+        <w:rPr>
+          <w:sz w:val="32"/>
+        </w:rPr>
+        <w:br/>
+      </w:r>
+      <w:r>
+        <w:rPr>
+          <w:sz w:val="32"/>
+        </w:rPr>
+        <w:br/>
+      </w:r>
+      <w:r>
+        <w:rPr>
+          <w:sz w:val="32"/>
+        </w:rPr>
+        <w:br/>
+      </w:r>
+      <w:r>
+        <w:rPr>
+          <w:sz w:val="32"/>
+        </w:rPr>
+        <w:br/>
+      </w:r>
+      <w:r>
+        <w:rPr>
+          <w:sz w:val="32"/>
+        </w:rPr>
+        <w:br/>
+      </w:r>
       <w:bookmarkStart w:id="0" w:name="_GoBack"/>
       <w:bookmarkEnd w:id="0"/>
-    </w:p>
-    <w:p>
-      <w:pPr>
-        <w:rPr>
-          <w:sz w:val="32"/>
-        </w:rPr>
-      </w:pPr>
-    </w:p>
-    <w:p>
-      <w:pPr>
-        <w:rPr>
-          <w:sz w:val="32"/>
-        </w:rPr>
-      </w:pPr>
-      <w:r>
-        <w:rPr>
-          <w:sz w:val="32"/>
-        </w:rPr>
-        <w:t xml:space="preserve"> </w:t>
-      </w:r>
-      <w:r>
-        <w:rPr>
-          <w:sz w:val="32"/>
-        </w:rPr>
-        <w:br/>
-      </w:r>
-      <w:r>
-        <w:rPr>
-          <w:sz w:val="32"/>
-        </w:rPr>
-        <w:br/>
-      </w:r>
-      <w:r>
-        <w:rPr>
-          <w:sz w:val="32"/>
-        </w:rPr>
-        <w:br/>
-      </w:r>
-      <w:r>
-        <w:rPr>
-          <w:sz w:val="32"/>
-        </w:rPr>
-        <w:br/>
-      </w:r>
-      <w:r>
-        <w:rPr>
-          <w:sz w:val="32"/>
-        </w:rPr>
-        <w:br/>
-      </w:r>
-      <w:r>
-        <w:rPr>
-          <w:sz w:val="32"/>
-        </w:rPr>
-        <w:br/>
-      </w:r>
-      <w:r>
-        <w:rPr>
-          <w:sz w:val="32"/>
-        </w:rPr>
-        <w:br/>
-      </w:r>
     </w:p>
     <w:sectPr>
       <w:pgSz w:w="12240" w:h="15840"/>

</xml_diff>